<commit_message>
Working on course documentation
Signed-off-by: andrewt <andrewt@ispras.ru>
</commit_message>
<xml_diff>
--- a/seminars/README.docx
+++ b/seminars/README.docx
@@ -44,13 +44,79 @@
     </w:p>
     <w:p>
       <w:pPr>
+        <w:spacing w:before="120" w:after="120" w:line="360" w:lineRule="auto"/>
+        <w:ind w:left="720"/>
         <w:jc w:val="center"/>
         <w:rPr>
           <w:rFonts w:ascii="Times New Roman" w:hAnsi="Times New Roman" w:cs="Times New Roman"/>
-          <w:sz w:val="28"/>
-          <w:szCs w:val="28"/>
-        </w:rPr>
-      </w:pPr>
+          <w:i/>
+          <w:color w:val="FF0000"/>
+          <w:sz w:val="28"/>
+          <w:szCs w:val="28"/>
+        </w:rPr>
+      </w:pPr>
+      <w:r>
+        <w:rPr>
+          <w:rFonts w:ascii="Times New Roman" w:hAnsi="Times New Roman" w:cs="Times New Roman"/>
+          <w:i/>
+          <w:color w:val="FF0000"/>
+          <w:sz w:val="28"/>
+          <w:szCs w:val="28"/>
+          <w:lang w:val="en-US"/>
+        </w:rPr>
+        <w:t>N</w:t>
+      </w:r>
+      <w:r>
+        <w:rPr>
+          <w:rFonts w:ascii="Times New Roman" w:hAnsi="Times New Roman" w:cs="Times New Roman"/>
+          <w:i/>
+          <w:color w:val="FF0000"/>
+          <w:sz w:val="28"/>
+          <w:szCs w:val="28"/>
+        </w:rPr>
+        <w:t>.</w:t>
+      </w:r>
+      <w:r>
+        <w:rPr>
+          <w:rFonts w:ascii="Times New Roman" w:hAnsi="Times New Roman" w:cs="Times New Roman"/>
+          <w:i/>
+          <w:color w:val="FF0000"/>
+          <w:sz w:val="28"/>
+          <w:szCs w:val="28"/>
+          <w:lang w:val="en-US"/>
+        </w:rPr>
+        <w:t>B</w:t>
+      </w:r>
+      <w:r>
+        <w:rPr>
+          <w:rFonts w:ascii="Times New Roman" w:hAnsi="Times New Roman" w:cs="Times New Roman"/>
+          <w:i/>
+          <w:color w:val="FF0000"/>
+          <w:sz w:val="28"/>
+          <w:szCs w:val="28"/>
+        </w:rPr>
+        <w:t xml:space="preserve">. Документ находится </w:t>
+      </w:r>
+      <w:r>
+        <w:rPr>
+          <w:rFonts w:ascii="Times New Roman" w:hAnsi="Times New Roman" w:cs="Times New Roman"/>
+          <w:i/>
+          <w:color w:val="FF0000"/>
+          <w:sz w:val="28"/>
+          <w:szCs w:val="28"/>
+        </w:rPr>
+        <w:t>в</w:t>
+      </w:r>
+      <w:r>
+        <w:rPr>
+          <w:rFonts w:ascii="Times New Roman" w:hAnsi="Times New Roman" w:cs="Times New Roman"/>
+          <w:i/>
+          <w:color w:val="FF0000"/>
+          <w:sz w:val="28"/>
+          <w:szCs w:val="28"/>
+        </w:rPr>
+        <w:t xml:space="preserve"> стадии разработки.</w:t>
+      </w:r>
     </w:p>
     <w:p>
       <w:pPr>
@@ -147,6 +213,11 @@
     </w:p>
     <w:p>
       <w:pPr>
+        <w:pStyle w:val="a3"/>
+        <w:numPr>
+          <w:ilvl w:val="0"/>
+          <w:numId w:val="3"/>
+        </w:numPr>
         <w:spacing w:before="120" w:after="120" w:line="360" w:lineRule="auto"/>
         <w:jc w:val="both"/>
         <w:rPr>
@@ -155,11 +226,57 @@
           <w:szCs w:val="28"/>
         </w:rPr>
       </w:pPr>
+      <w:r>
+        <w:rPr>
+          <w:rFonts w:ascii="Times New Roman" w:hAnsi="Times New Roman" w:cs="Times New Roman"/>
+          <w:sz w:val="28"/>
+          <w:szCs w:val="28"/>
+        </w:rPr>
+        <w:t xml:space="preserve">Занятие 6: </w:t>
+      </w:r>
+      <w:r>
+        <w:rPr>
+          <w:rFonts w:ascii="Times New Roman" w:hAnsi="Times New Roman" w:cs="Times New Roman"/>
+          <w:sz w:val="28"/>
+          <w:szCs w:val="28"/>
+        </w:rPr>
+        <w:t>Автоматизированное тестирование пользовательского интерфейса</w:t>
+      </w:r>
+      <w:r>
+        <w:rPr>
+          <w:rFonts w:ascii="Times New Roman" w:hAnsi="Times New Roman" w:cs="Times New Roman"/>
+          <w:sz w:val="28"/>
+          <w:szCs w:val="28"/>
+        </w:rPr>
+        <w:t xml:space="preserve"> (на примере </w:t>
+      </w:r>
+      <w:proofErr w:type="spellStart"/>
+      <w:r>
+        <w:rPr>
+          <w:rFonts w:ascii="Times New Roman" w:hAnsi="Times New Roman" w:cs="Times New Roman"/>
+          <w:sz w:val="28"/>
+          <w:szCs w:val="28"/>
+        </w:rPr>
+        <w:t>AssertJ</w:t>
+      </w:r>
+      <w:proofErr w:type="spellEnd"/>
+      <w:r>
+        <w:rPr>
+          <w:rFonts w:ascii="Times New Roman" w:hAnsi="Times New Roman" w:cs="Times New Roman"/>
+          <w:sz w:val="28"/>
+          <w:szCs w:val="28"/>
+        </w:rPr>
+        <w:t>).</w:t>
+      </w:r>
     </w:p>
     <w:p>
       <w:pPr>
+        <w:pStyle w:val="a3"/>
+        <w:numPr>
+          <w:ilvl w:val="0"/>
+          <w:numId w:val="3"/>
+        </w:numPr>
         <w:spacing w:before="120" w:after="120" w:line="360" w:lineRule="auto"/>
-        <w:ind w:left="720"/>
         <w:jc w:val="both"/>
         <w:rPr>
           <w:rFonts w:ascii="Times New Roman" w:hAnsi="Times New Roman" w:cs="Times New Roman"/>
@@ -172,9 +289,51 @@
           <w:rFonts w:ascii="Times New Roman" w:hAnsi="Times New Roman" w:cs="Times New Roman"/>
           <w:sz w:val="28"/>
           <w:szCs w:val="28"/>
+        </w:rPr>
+        <w:t xml:space="preserve">Занятие 7: Автоматизированное тестирование </w:t>
+      </w:r>
+      <w:r>
+        <w:rPr>
+          <w:rFonts w:ascii="Times New Roman" w:hAnsi="Times New Roman" w:cs="Times New Roman"/>
+          <w:sz w:val="28"/>
+          <w:szCs w:val="28"/>
           <w:lang w:val="en-US"/>
         </w:rPr>
-        <w:t>N</w:t>
+        <w:t>Web</w:t>
+      </w:r>
+      <w:r>
+        <w:rPr>
+          <w:rFonts w:ascii="Times New Roman" w:hAnsi="Times New Roman" w:cs="Times New Roman"/>
+          <w:sz w:val="28"/>
+          <w:szCs w:val="28"/>
+        </w:rPr>
+        <w:t>-приложений (</w:t>
+      </w:r>
+      <w:r>
+        <w:rPr>
+          <w:rFonts w:ascii="Times New Roman" w:hAnsi="Times New Roman" w:cs="Times New Roman"/>
+          <w:sz w:val="28"/>
+          <w:szCs w:val="28"/>
+        </w:rPr>
+        <w:t xml:space="preserve">на примере </w:t>
+      </w:r>
+      <w:proofErr w:type="spellStart"/>
+      <w:r>
+        <w:rPr>
+          <w:rFonts w:ascii="Times New Roman" w:hAnsi="Times New Roman" w:cs="Times New Roman"/>
+          <w:sz w:val="28"/>
+          <w:szCs w:val="28"/>
+        </w:rPr>
+        <w:t>Selenium</w:t>
+      </w:r>
+      <w:proofErr w:type="spellEnd"/>
+      <w:r>
+        <w:rPr>
+          <w:rFonts w:ascii="Times New Roman" w:hAnsi="Times New Roman" w:cs="Times New Roman"/>
+          <w:sz w:val="28"/>
+          <w:szCs w:val="28"/>
+        </w:rPr>
+        <w:t>)</w:t>
       </w:r>
       <w:r>
         <w:rPr>
@@ -184,30 +343,94 @@
         </w:rPr>
         <w:t>.</w:t>
       </w:r>
-      <w:r>
-        <w:rPr>
-          <w:rFonts w:ascii="Times New Roman" w:hAnsi="Times New Roman" w:cs="Times New Roman"/>
-          <w:sz w:val="28"/>
-          <w:szCs w:val="28"/>
-          <w:lang w:val="en-US"/>
-        </w:rPr>
-        <w:t>B</w:t>
-      </w:r>
-      <w:r>
-        <w:rPr>
-          <w:rFonts w:ascii="Times New Roman" w:hAnsi="Times New Roman" w:cs="Times New Roman"/>
-          <w:sz w:val="28"/>
-          <w:szCs w:val="28"/>
-        </w:rPr>
-        <w:t xml:space="preserve">. </w:t>
-      </w:r>
-      <w:r>
-        <w:rPr>
-          <w:rFonts w:ascii="Times New Roman" w:hAnsi="Times New Roman" w:cs="Times New Roman"/>
-          <w:sz w:val="28"/>
-          <w:szCs w:val="28"/>
-        </w:rPr>
-        <w:t>Документ находится в стадии разработки.</w:t>
+    </w:p>
+    <w:p>
+      <w:pPr>
+        <w:pStyle w:val="a3"/>
+        <w:numPr>
+          <w:ilvl w:val="0"/>
+          <w:numId w:val="3"/>
+        </w:numPr>
+        <w:spacing w:before="120" w:after="120" w:line="360" w:lineRule="auto"/>
+        <w:jc w:val="both"/>
+        <w:rPr>
+          <w:rFonts w:ascii="Times New Roman" w:hAnsi="Times New Roman" w:cs="Times New Roman"/>
+          <w:sz w:val="28"/>
+          <w:szCs w:val="28"/>
+        </w:rPr>
+      </w:pPr>
+      <w:r>
+        <w:rPr>
+          <w:rFonts w:ascii="Times New Roman" w:hAnsi="Times New Roman" w:cs="Times New Roman"/>
+          <w:sz w:val="28"/>
+          <w:szCs w:val="28"/>
+        </w:rPr>
+        <w:t xml:space="preserve">Занятие 8: Нагрузочное тестирование Web-серверов (на примере инструмента </w:t>
+      </w:r>
+      <w:proofErr w:type="spellStart"/>
+      <w:r>
+        <w:rPr>
+          <w:rFonts w:ascii="Times New Roman" w:hAnsi="Times New Roman" w:cs="Times New Roman"/>
+          <w:sz w:val="28"/>
+          <w:szCs w:val="28"/>
+        </w:rPr>
+        <w:t>JMeter</w:t>
+      </w:r>
+      <w:proofErr w:type="spellEnd"/>
+      <w:r>
+        <w:rPr>
+          <w:rFonts w:ascii="Times New Roman" w:hAnsi="Times New Roman" w:cs="Times New Roman"/>
+          <w:sz w:val="28"/>
+          <w:szCs w:val="28"/>
+        </w:rPr>
+        <w:t>)</w:t>
+      </w:r>
+      <w:r>
+        <w:rPr>
+          <w:rFonts w:ascii="Times New Roman" w:hAnsi="Times New Roman" w:cs="Times New Roman"/>
+          <w:sz w:val="28"/>
+          <w:szCs w:val="28"/>
+        </w:rPr>
+        <w:t>.</w:t>
+      </w:r>
+    </w:p>
+    <w:p>
+      <w:pPr>
+        <w:spacing w:before="120" w:after="120" w:line="360" w:lineRule="auto"/>
+        <w:ind w:firstLine="720"/>
+        <w:jc w:val="both"/>
+        <w:rPr>
+          <w:rFonts w:ascii="Times New Roman" w:hAnsi="Times New Roman" w:cs="Times New Roman"/>
+          <w:sz w:val="28"/>
+          <w:szCs w:val="28"/>
+        </w:rPr>
+      </w:pPr>
+      <w:r>
+        <w:rPr>
+          <w:rFonts w:ascii="Times New Roman" w:hAnsi="Times New Roman" w:cs="Times New Roman"/>
+          <w:sz w:val="28"/>
+          <w:szCs w:val="28"/>
+        </w:rPr>
+        <w:t xml:space="preserve">Занятия предполагают выполнение практических заданий, в том числе домашних. Правила оформления домашних заданий описаны в документе </w:t>
+      </w:r>
+      <w:proofErr w:type="spellStart"/>
+      <w:r>
+        <w:rPr>
+          <w:rFonts w:ascii="Times New Roman" w:hAnsi="Times New Roman" w:cs="Times New Roman"/>
+          <w:b/>
+          <w:sz w:val="28"/>
+          <w:szCs w:val="28"/>
+        </w:rPr>
+        <w:t>HomeworkRules.docx</w:t>
+      </w:r>
+      <w:proofErr w:type="spellEnd"/>
+      <w:r>
+        <w:rPr>
+          <w:rFonts w:ascii="Times New Roman" w:hAnsi="Times New Roman" w:cs="Times New Roman"/>
+          <w:sz w:val="28"/>
+          <w:szCs w:val="28"/>
+        </w:rPr>
+        <w:t>.</w:t>
       </w:r>
     </w:p>
     <w:sectPr>
@@ -282,7 +505,7 @@
       <w:lvlText w:val=""/>
       <w:lvlJc w:val="left"/>
       <w:pPr>
-        <w:ind w:left="1440" w:hanging="360"/>
+        <w:ind w:left="1080" w:hanging="360"/>
       </w:pPr>
       <w:rPr>
         <w:rFonts w:ascii="Symbol" w:hAnsi="Symbol" w:hint="default"/>
@@ -294,7 +517,7 @@
       <w:lvlText w:val="o"/>
       <w:lvlJc w:val="left"/>
       <w:pPr>
-        <w:ind w:left="2160" w:hanging="360"/>
+        <w:ind w:left="1800" w:hanging="360"/>
       </w:pPr>
       <w:rPr>
         <w:rFonts w:ascii="Courier New" w:hAnsi="Courier New" w:cs="Courier New" w:hint="default"/>
@@ -306,7 +529,7 @@
       <w:lvlText w:val=""/>
       <w:lvlJc w:val="left"/>
       <w:pPr>
-        <w:ind w:left="2880" w:hanging="360"/>
+        <w:ind w:left="2520" w:hanging="360"/>
       </w:pPr>
       <w:rPr>
         <w:rFonts w:ascii="Wingdings" w:hAnsi="Wingdings" w:hint="default"/>
@@ -318,7 +541,7 @@
       <w:lvlText w:val=""/>
       <w:lvlJc w:val="left"/>
       <w:pPr>
-        <w:ind w:left="3600" w:hanging="360"/>
+        <w:ind w:left="3240" w:hanging="360"/>
       </w:pPr>
       <w:rPr>
         <w:rFonts w:ascii="Symbol" w:hAnsi="Symbol" w:hint="default"/>
@@ -330,7 +553,7 @@
       <w:lvlText w:val="o"/>
       <w:lvlJc w:val="left"/>
       <w:pPr>
-        <w:ind w:left="4320" w:hanging="360"/>
+        <w:ind w:left="3960" w:hanging="360"/>
       </w:pPr>
       <w:rPr>
         <w:rFonts w:ascii="Courier New" w:hAnsi="Courier New" w:cs="Courier New" w:hint="default"/>
@@ -342,7 +565,7 @@
       <w:lvlText w:val=""/>
       <w:lvlJc w:val="left"/>
       <w:pPr>
-        <w:ind w:left="5040" w:hanging="360"/>
+        <w:ind w:left="4680" w:hanging="360"/>
       </w:pPr>
       <w:rPr>
         <w:rFonts w:ascii="Wingdings" w:hAnsi="Wingdings" w:hint="default"/>
@@ -354,7 +577,7 @@
       <w:lvlText w:val=""/>
       <w:lvlJc w:val="left"/>
       <w:pPr>
-        <w:ind w:left="5760" w:hanging="360"/>
+        <w:ind w:left="5400" w:hanging="360"/>
       </w:pPr>
       <w:rPr>
         <w:rFonts w:ascii="Symbol" w:hAnsi="Symbol" w:hint="default"/>
@@ -366,7 +589,7 @@
       <w:lvlText w:val="o"/>
       <w:lvlJc w:val="left"/>
       <w:pPr>
-        <w:ind w:left="6480" w:hanging="360"/>
+        <w:ind w:left="6120" w:hanging="360"/>
       </w:pPr>
       <w:rPr>
         <w:rFonts w:ascii="Courier New" w:hAnsi="Courier New" w:cs="Courier New" w:hint="default"/>
@@ -378,7 +601,7 @@
       <w:lvlText w:val=""/>
       <w:lvlJc w:val="left"/>
       <w:pPr>
-        <w:ind w:left="7200" w:hanging="360"/>
+        <w:ind w:left="6840" w:hanging="360"/>
       </w:pPr>
       <w:rPr>
         <w:rFonts w:ascii="Wingdings" w:hAnsi="Wingdings" w:hint="default"/>
@@ -1182,7 +1405,7 @@
 </file>
 
 <file path=customXml/itemProps1.xml><?xml version="1.0" encoding="utf-8"?>
-<ds:datastoreItem xmlns:ds="http://schemas.openxmlformats.org/officeDocument/2006/customXml" ds:itemID="{380D96D0-E97A-49C2-A906-915965010001}">
+<ds:datastoreItem xmlns:ds="http://schemas.openxmlformats.org/officeDocument/2006/customXml" ds:itemID="{69BB64D4-22F6-473D-9931-F5C52FCD688D}">
   <ds:schemaRefs>
     <ds:schemaRef ds:uri="http://schemas.openxmlformats.org/officeDocument/2006/bibliography"/>
   </ds:schemaRefs>

</xml_diff>